<commit_message>
add changes for Task 2 usability questions
</commit_message>
<xml_diff>
--- a/UXD-Task2.docx
+++ b/UXD-Task2.docx
@@ -20,8 +20,6 @@
       <w:r>
         <w:t>Cecilia Constantine</w:t>
       </w:r>
-      <w:bookmarkStart w:id="0" w:name="_GoBack"/>
-      <w:bookmarkEnd w:id="0"/>
     </w:p>
     <w:p/>
     <w:p>
@@ -33,8 +31,10 @@
         </w:numPr>
       </w:pPr>
       <w:r>
-        <w:t>Timeline</w:t>
+        <w:t>Usability Task</w:t>
       </w:r>
+      <w:bookmarkStart w:id="0" w:name="_GoBack"/>
+      <w:bookmarkEnd w:id="0"/>
     </w:p>
     <w:p>
       <w:pPr>
@@ -73,16 +73,15 @@
         <w:tblDescription w:val=""/>
       </w:tblPr>
       <w:tblGrid>
-        <w:gridCol w:w="6170"/>
-        <w:gridCol w:w="2715"/>
+        <w:gridCol w:w="8901"/>
       </w:tblGrid>
       <w:tr>
         <w:trPr>
-          <w:trHeight w:val="417"/>
+          <w:trHeight w:val="387"/>
         </w:trPr>
         <w:tc>
           <w:tcPr>
-            <w:tcW w:w="6170" w:type="dxa"/>
+            <w:tcW w:w="8901" w:type="dxa"/>
             <w:tcBorders>
               <w:top w:val="single" w:sz="8" w:space="0" w:color="A3A3A3"/>
               <w:left w:val="single" w:sz="8" w:space="0" w:color="A3A3A3"/>
@@ -113,78 +112,18 @@
                 <w:sz w:val="28"/>
                 <w:szCs w:val="28"/>
               </w:rPr>
-              <w:t>UX Activity</w:t>
-            </w:r>
-          </w:p>
-        </w:tc>
-        <w:tc>
-          <w:tcPr>
-            <w:tcW w:w="2715" w:type="dxa"/>
-            <w:tcBorders>
-              <w:top w:val="single" w:sz="8" w:space="0" w:color="A3A3A3"/>
-              <w:left w:val="single" w:sz="8" w:space="0" w:color="A3A3A3"/>
-              <w:bottom w:val="single" w:sz="8" w:space="0" w:color="A3A3A3"/>
-              <w:right w:val="single" w:sz="8" w:space="0" w:color="A3A3A3"/>
-            </w:tcBorders>
-            <w:shd w:val="clear" w:color="auto" w:fill="D8D8D8"/>
-            <w:tcMar>
-              <w:top w:w="40" w:type="dxa"/>
-              <w:left w:w="60" w:type="dxa"/>
-              <w:bottom w:w="40" w:type="dxa"/>
-              <w:right w:w="60" w:type="dxa"/>
-            </w:tcMar>
-            <w:hideMark/>
-          </w:tcPr>
-          <w:p>
-            <w:pPr>
-              <w:rPr>
-                <w:rFonts w:ascii="Calibri" w:eastAsia="Times New Roman" w:hAnsi="Calibri" w:cs="Calibri"/>
-                <w:sz w:val="28"/>
-                <w:szCs w:val="28"/>
-              </w:rPr>
-            </w:pPr>
-            <w:r>
-              <w:rPr>
-                <w:rFonts w:ascii="Calibri" w:eastAsia="Times New Roman" w:hAnsi="Calibri" w:cs="Calibri"/>
-                <w:sz w:val="28"/>
-                <w:szCs w:val="28"/>
-              </w:rPr>
-              <w:t xml:space="preserve">Timing </w:t>
-            </w:r>
-            <w:r>
-              <w:rPr>
-                <w:rFonts w:ascii="Calibri" w:eastAsia="Times New Roman" w:hAnsi="Calibri" w:cs="Calibri"/>
-                <w:sz w:val="28"/>
-                <w:szCs w:val="28"/>
-              </w:rPr>
-              <w:t xml:space="preserve">in </w:t>
-            </w:r>
-            <w:r>
-              <w:rPr>
-                <w:rFonts w:ascii="Calibri" w:eastAsia="Times New Roman" w:hAnsi="Calibri" w:cs="Calibri"/>
-                <w:sz w:val="28"/>
-                <w:szCs w:val="28"/>
-              </w:rPr>
-              <w:t>Day</w:t>
-            </w:r>
-            <w:r>
-              <w:rPr>
-                <w:rFonts w:ascii="Calibri" w:eastAsia="Times New Roman" w:hAnsi="Calibri" w:cs="Calibri"/>
-                <w:sz w:val="28"/>
-                <w:szCs w:val="28"/>
-              </w:rPr>
-              <w:t>s</w:t>
+              <w:t>Usability Task</w:t>
             </w:r>
           </w:p>
         </w:tc>
       </w:tr>
       <w:tr>
         <w:trPr>
-          <w:trHeight w:val="343"/>
+          <w:trHeight w:val="318"/>
         </w:trPr>
         <w:tc>
           <w:tcPr>
-            <w:tcW w:w="6170" w:type="dxa"/>
+            <w:tcW w:w="8901" w:type="dxa"/>
             <w:tcBorders>
               <w:top w:val="single" w:sz="8" w:space="0" w:color="A3A3A3"/>
               <w:left w:val="single" w:sz="8" w:space="0" w:color="A3A3A3"/>
@@ -201,6 +140,11 @@
           </w:tcPr>
           <w:p>
             <w:pPr>
+              <w:pStyle w:val="ListParagraph"/>
+              <w:numPr>
+                <w:ilvl w:val="0"/>
+                <w:numId w:val="2"/>
+              </w:numPr>
               <w:rPr>
                 <w:rFonts w:ascii="Calibri" w:eastAsia="Times New Roman" w:hAnsi="Calibri" w:cs="Calibri"/>
                 <w:sz w:val="28"/>
@@ -213,13 +157,44 @@
                 <w:sz w:val="28"/>
                 <w:szCs w:val="28"/>
               </w:rPr>
-              <w:t>Internal Workshop</w:t>
-            </w:r>
-          </w:p>
-        </w:tc>
-        <w:tc>
-          <w:tcPr>
-            <w:tcW w:w="2715" w:type="dxa"/>
+              <w:t>How man</w:t>
+            </w:r>
+            <w:r>
+              <w:rPr>
+                <w:rFonts w:ascii="Calibri" w:eastAsia="Times New Roman" w:hAnsi="Calibri" w:cs="Calibri"/>
+                <w:sz w:val="28"/>
+                <w:szCs w:val="28"/>
+              </w:rPr>
+              <w:t xml:space="preserve">y images are in the Life in </w:t>
+            </w:r>
+            <w:proofErr w:type="spellStart"/>
+            <w:r>
+              <w:rPr>
+                <w:rFonts w:ascii="Calibri" w:eastAsia="Times New Roman" w:hAnsi="Calibri" w:cs="Calibri"/>
+                <w:sz w:val="28"/>
+                <w:szCs w:val="28"/>
+              </w:rPr>
+              <w:t>Tanini</w:t>
+            </w:r>
+            <w:proofErr w:type="spellEnd"/>
+            <w:r>
+              <w:rPr>
+                <w:rFonts w:ascii="Calibri" w:eastAsia="Times New Roman" w:hAnsi="Calibri" w:cs="Calibri"/>
+                <w:sz w:val="28"/>
+                <w:szCs w:val="28"/>
+              </w:rPr>
+              <w:t xml:space="preserve"> carousel?</w:t>
+            </w:r>
+          </w:p>
+        </w:tc>
+      </w:tr>
+      <w:tr>
+        <w:trPr>
+          <w:trHeight w:val="334"/>
+        </w:trPr>
+        <w:tc>
+          <w:tcPr>
+            <w:tcW w:w="8901" w:type="dxa"/>
             <w:tcBorders>
               <w:top w:val="single" w:sz="8" w:space="0" w:color="A3A3A3"/>
               <w:left w:val="single" w:sz="8" w:space="0" w:color="A3A3A3"/>
@@ -236,6 +211,11 @@
           </w:tcPr>
           <w:p>
             <w:pPr>
+              <w:pStyle w:val="ListParagraph"/>
+              <w:numPr>
+                <w:ilvl w:val="0"/>
+                <w:numId w:val="2"/>
+              </w:numPr>
               <w:rPr>
                 <w:rFonts w:ascii="Calibri" w:eastAsia="Times New Roman" w:hAnsi="Calibri" w:cs="Calibri"/>
                 <w:sz w:val="28"/>
@@ -248,18 +228,34 @@
                 <w:sz w:val="28"/>
                 <w:szCs w:val="28"/>
               </w:rPr>
-              <w:t>1</w:t>
+              <w:t xml:space="preserve">Find the </w:t>
+            </w:r>
+            <w:r>
+              <w:rPr>
+                <w:rFonts w:ascii="Calibri" w:eastAsia="Times New Roman" w:hAnsi="Calibri" w:cs="Calibri"/>
+                <w:sz w:val="28"/>
+                <w:szCs w:val="28"/>
+              </w:rPr>
+              <w:t>F</w:t>
+            </w:r>
+            <w:r>
+              <w:rPr>
+                <w:rFonts w:ascii="Calibri" w:eastAsia="Times New Roman" w:hAnsi="Calibri" w:cs="Calibri"/>
+                <w:sz w:val="28"/>
+                <w:szCs w:val="28"/>
+              </w:rPr>
+              <w:t>acebook social media account</w:t>
             </w:r>
           </w:p>
         </w:tc>
       </w:tr>
       <w:tr>
         <w:trPr>
-          <w:trHeight w:val="360"/>
+          <w:trHeight w:val="318"/>
         </w:trPr>
         <w:tc>
           <w:tcPr>
-            <w:tcW w:w="6170" w:type="dxa"/>
+            <w:tcW w:w="8901" w:type="dxa"/>
             <w:tcBorders>
               <w:top w:val="single" w:sz="8" w:space="0" w:color="A3A3A3"/>
               <w:left w:val="single" w:sz="8" w:space="0" w:color="A3A3A3"/>
@@ -276,6 +272,11 @@
           </w:tcPr>
           <w:p>
             <w:pPr>
+              <w:pStyle w:val="ListParagraph"/>
+              <w:numPr>
+                <w:ilvl w:val="0"/>
+                <w:numId w:val="2"/>
+              </w:numPr>
               <w:rPr>
                 <w:rFonts w:ascii="Calibri" w:eastAsia="Times New Roman" w:hAnsi="Calibri" w:cs="Calibri"/>
                 <w:sz w:val="28"/>
@@ -288,13 +289,34 @@
                 <w:sz w:val="28"/>
                 <w:szCs w:val="28"/>
               </w:rPr>
-              <w:t>Personas</w:t>
-            </w:r>
-          </w:p>
-        </w:tc>
-        <w:tc>
-          <w:tcPr>
-            <w:tcW w:w="2715" w:type="dxa"/>
+              <w:t xml:space="preserve">Locate the </w:t>
+            </w:r>
+            <w:r>
+              <w:rPr>
+                <w:rFonts w:ascii="Calibri" w:eastAsia="Times New Roman" w:hAnsi="Calibri" w:cs="Calibri"/>
+                <w:sz w:val="28"/>
+                <w:szCs w:val="28"/>
+              </w:rPr>
+              <w:t>best hotels</w:t>
+            </w:r>
+            <w:r>
+              <w:rPr>
+                <w:rFonts w:ascii="Calibri" w:eastAsia="Times New Roman" w:hAnsi="Calibri" w:cs="Calibri"/>
+                <w:sz w:val="28"/>
+                <w:szCs w:val="28"/>
+              </w:rPr>
+              <w:t xml:space="preserve"> </w:t>
+            </w:r>
+          </w:p>
+        </w:tc>
+      </w:tr>
+      <w:tr>
+        <w:trPr>
+          <w:trHeight w:val="318"/>
+        </w:trPr>
+        <w:tc>
+          <w:tcPr>
+            <w:tcW w:w="8901" w:type="dxa"/>
             <w:tcBorders>
               <w:top w:val="single" w:sz="8" w:space="0" w:color="A3A3A3"/>
               <w:left w:val="single" w:sz="8" w:space="0" w:color="A3A3A3"/>
@@ -311,6 +333,11 @@
           </w:tcPr>
           <w:p>
             <w:pPr>
+              <w:pStyle w:val="ListParagraph"/>
+              <w:numPr>
+                <w:ilvl w:val="0"/>
+                <w:numId w:val="2"/>
+              </w:numPr>
               <w:rPr>
                 <w:rFonts w:ascii="Calibri" w:eastAsia="Times New Roman" w:hAnsi="Calibri" w:cs="Calibri"/>
                 <w:sz w:val="28"/>
@@ -323,18 +350,34 @@
                 <w:sz w:val="28"/>
                 <w:szCs w:val="28"/>
               </w:rPr>
-              <w:t>2</w:t>
+              <w:t xml:space="preserve">Find </w:t>
+            </w:r>
+            <w:r>
+              <w:rPr>
+                <w:rFonts w:ascii="Calibri" w:eastAsia="Times New Roman" w:hAnsi="Calibri" w:cs="Calibri"/>
+                <w:sz w:val="28"/>
+                <w:szCs w:val="28"/>
+              </w:rPr>
+              <w:t>information on how Tahini is handling</w:t>
+            </w:r>
+            <w:r>
+              <w:rPr>
+                <w:rFonts w:ascii="Calibri" w:eastAsia="Times New Roman" w:hAnsi="Calibri" w:cs="Calibri"/>
+                <w:sz w:val="28"/>
+                <w:szCs w:val="28"/>
+              </w:rPr>
+              <w:t xml:space="preserve"> COVID-19 </w:t>
             </w:r>
           </w:p>
         </w:tc>
       </w:tr>
       <w:tr>
         <w:trPr>
-          <w:trHeight w:val="343"/>
+          <w:trHeight w:val="334"/>
         </w:trPr>
         <w:tc>
           <w:tcPr>
-            <w:tcW w:w="6170" w:type="dxa"/>
+            <w:tcW w:w="8901" w:type="dxa"/>
             <w:tcBorders>
               <w:top w:val="single" w:sz="8" w:space="0" w:color="A3A3A3"/>
               <w:left w:val="single" w:sz="8" w:space="0" w:color="A3A3A3"/>
@@ -351,6 +394,11 @@
           </w:tcPr>
           <w:p>
             <w:pPr>
+              <w:pStyle w:val="ListParagraph"/>
+              <w:numPr>
+                <w:ilvl w:val="0"/>
+                <w:numId w:val="2"/>
+              </w:numPr>
               <w:rPr>
                 <w:rFonts w:ascii="Calibri" w:eastAsia="Times New Roman" w:hAnsi="Calibri" w:cs="Calibri"/>
                 <w:sz w:val="28"/>
@@ -363,492 +411,25 @@
                 <w:sz w:val="28"/>
                 <w:szCs w:val="28"/>
               </w:rPr>
-              <w:t xml:space="preserve">Wireframes </w:t>
-            </w:r>
-          </w:p>
-        </w:tc>
-        <w:tc>
-          <w:tcPr>
-            <w:tcW w:w="2715" w:type="dxa"/>
-            <w:tcBorders>
-              <w:top w:val="single" w:sz="8" w:space="0" w:color="A3A3A3"/>
-              <w:left w:val="single" w:sz="8" w:space="0" w:color="A3A3A3"/>
-              <w:bottom w:val="single" w:sz="8" w:space="0" w:color="A3A3A3"/>
-              <w:right w:val="single" w:sz="8" w:space="0" w:color="A3A3A3"/>
-            </w:tcBorders>
-            <w:tcMar>
-              <w:top w:w="40" w:type="dxa"/>
-              <w:left w:w="60" w:type="dxa"/>
-              <w:bottom w:w="40" w:type="dxa"/>
-              <w:right w:w="60" w:type="dxa"/>
-            </w:tcMar>
-            <w:hideMark/>
-          </w:tcPr>
-          <w:p>
-            <w:pPr>
-              <w:rPr>
-                <w:rFonts w:ascii="Calibri" w:eastAsia="Times New Roman" w:hAnsi="Calibri" w:cs="Calibri"/>
-                <w:sz w:val="28"/>
-                <w:szCs w:val="28"/>
-              </w:rPr>
-            </w:pPr>
-            <w:r>
-              <w:rPr>
-                <w:rFonts w:ascii="Calibri" w:eastAsia="Times New Roman" w:hAnsi="Calibri" w:cs="Calibri"/>
-                <w:sz w:val="28"/>
-                <w:szCs w:val="28"/>
-              </w:rPr>
-              <w:t>5</w:t>
-            </w:r>
-          </w:p>
-        </w:tc>
-      </w:tr>
-      <w:tr>
-        <w:trPr>
-          <w:trHeight w:val="343"/>
-        </w:trPr>
-        <w:tc>
-          <w:tcPr>
-            <w:tcW w:w="6170" w:type="dxa"/>
-            <w:tcBorders>
-              <w:top w:val="single" w:sz="8" w:space="0" w:color="A3A3A3"/>
-              <w:left w:val="single" w:sz="8" w:space="0" w:color="A3A3A3"/>
-              <w:bottom w:val="single" w:sz="8" w:space="0" w:color="A3A3A3"/>
-              <w:right w:val="single" w:sz="8" w:space="0" w:color="A3A3A3"/>
-            </w:tcBorders>
-            <w:tcMar>
-              <w:top w:w="40" w:type="dxa"/>
-              <w:left w:w="60" w:type="dxa"/>
-              <w:bottom w:w="40" w:type="dxa"/>
-              <w:right w:w="60" w:type="dxa"/>
-            </w:tcMar>
-            <w:hideMark/>
-          </w:tcPr>
-          <w:p>
-            <w:pPr>
-              <w:rPr>
-                <w:rFonts w:ascii="Calibri" w:eastAsia="Times New Roman" w:hAnsi="Calibri" w:cs="Calibri"/>
-                <w:sz w:val="28"/>
-                <w:szCs w:val="28"/>
-              </w:rPr>
-            </w:pPr>
-            <w:r>
-              <w:rPr>
-                <w:rFonts w:ascii="Calibri" w:eastAsia="Times New Roman" w:hAnsi="Calibri" w:cs="Calibri"/>
-                <w:sz w:val="28"/>
-                <w:szCs w:val="28"/>
-              </w:rPr>
-              <w:t>Guerilla testing - Wireframe</w:t>
-            </w:r>
-          </w:p>
-        </w:tc>
-        <w:tc>
-          <w:tcPr>
-            <w:tcW w:w="2715" w:type="dxa"/>
-            <w:tcBorders>
-              <w:top w:val="single" w:sz="8" w:space="0" w:color="A3A3A3"/>
-              <w:left w:val="single" w:sz="8" w:space="0" w:color="A3A3A3"/>
-              <w:bottom w:val="single" w:sz="8" w:space="0" w:color="A3A3A3"/>
-              <w:right w:val="single" w:sz="8" w:space="0" w:color="A3A3A3"/>
-            </w:tcBorders>
-            <w:tcMar>
-              <w:top w:w="40" w:type="dxa"/>
-              <w:left w:w="60" w:type="dxa"/>
-              <w:bottom w:w="40" w:type="dxa"/>
-              <w:right w:w="60" w:type="dxa"/>
-            </w:tcMar>
-            <w:hideMark/>
-          </w:tcPr>
-          <w:p>
-            <w:pPr>
-              <w:rPr>
-                <w:rFonts w:ascii="Calibri" w:eastAsia="Times New Roman" w:hAnsi="Calibri" w:cs="Calibri"/>
-                <w:sz w:val="28"/>
-                <w:szCs w:val="28"/>
-              </w:rPr>
-            </w:pPr>
-            <w:r>
-              <w:rPr>
-                <w:rFonts w:ascii="Calibri" w:eastAsia="Times New Roman" w:hAnsi="Calibri" w:cs="Calibri"/>
-                <w:sz w:val="28"/>
-                <w:szCs w:val="28"/>
-              </w:rPr>
-              <w:t>3</w:t>
-            </w:r>
-          </w:p>
-        </w:tc>
-      </w:tr>
-      <w:tr>
-        <w:trPr>
-          <w:trHeight w:val="360"/>
-        </w:trPr>
-        <w:tc>
-          <w:tcPr>
-            <w:tcW w:w="6170" w:type="dxa"/>
-            <w:tcBorders>
-              <w:top w:val="single" w:sz="8" w:space="0" w:color="A3A3A3"/>
-              <w:left w:val="single" w:sz="8" w:space="0" w:color="A3A3A3"/>
-              <w:bottom w:val="single" w:sz="8" w:space="0" w:color="A3A3A3"/>
-              <w:right w:val="single" w:sz="8" w:space="0" w:color="A3A3A3"/>
-            </w:tcBorders>
-            <w:tcMar>
-              <w:top w:w="40" w:type="dxa"/>
-              <w:left w:w="60" w:type="dxa"/>
-              <w:bottom w:w="40" w:type="dxa"/>
-              <w:right w:w="60" w:type="dxa"/>
-            </w:tcMar>
-            <w:hideMark/>
-          </w:tcPr>
-          <w:p>
-            <w:pPr>
-              <w:rPr>
-                <w:rFonts w:ascii="Calibri" w:eastAsia="Times New Roman" w:hAnsi="Calibri" w:cs="Calibri"/>
-                <w:sz w:val="28"/>
-                <w:szCs w:val="28"/>
-              </w:rPr>
-            </w:pPr>
-            <w:r>
-              <w:rPr>
-                <w:rFonts w:ascii="Calibri" w:eastAsia="Times New Roman" w:hAnsi="Calibri" w:cs="Calibri"/>
-                <w:sz w:val="28"/>
-                <w:szCs w:val="28"/>
-              </w:rPr>
-              <w:t>Summarize findings and feedback to client</w:t>
-            </w:r>
-          </w:p>
-        </w:tc>
-        <w:tc>
-          <w:tcPr>
-            <w:tcW w:w="2715" w:type="dxa"/>
-            <w:tcBorders>
-              <w:top w:val="single" w:sz="8" w:space="0" w:color="A3A3A3"/>
-              <w:left w:val="single" w:sz="8" w:space="0" w:color="A3A3A3"/>
-              <w:bottom w:val="single" w:sz="8" w:space="0" w:color="A3A3A3"/>
-              <w:right w:val="single" w:sz="8" w:space="0" w:color="A3A3A3"/>
-            </w:tcBorders>
-            <w:tcMar>
-              <w:top w:w="40" w:type="dxa"/>
-              <w:left w:w="60" w:type="dxa"/>
-              <w:bottom w:w="40" w:type="dxa"/>
-              <w:right w:w="60" w:type="dxa"/>
-            </w:tcMar>
-            <w:hideMark/>
-          </w:tcPr>
-          <w:p>
-            <w:pPr>
-              <w:rPr>
-                <w:rFonts w:ascii="Calibri" w:eastAsia="Times New Roman" w:hAnsi="Calibri" w:cs="Calibri"/>
-                <w:sz w:val="28"/>
-                <w:szCs w:val="28"/>
-              </w:rPr>
-            </w:pPr>
-            <w:r>
-              <w:rPr>
-                <w:rFonts w:ascii="Calibri" w:eastAsia="Times New Roman" w:hAnsi="Calibri" w:cs="Calibri"/>
-                <w:sz w:val="28"/>
-                <w:szCs w:val="28"/>
-              </w:rPr>
-              <w:t>3</w:t>
-            </w:r>
-          </w:p>
-        </w:tc>
-      </w:tr>
-      <w:tr>
-        <w:trPr>
-          <w:trHeight w:val="343"/>
-        </w:trPr>
-        <w:tc>
-          <w:tcPr>
-            <w:tcW w:w="6170" w:type="dxa"/>
-            <w:tcBorders>
-              <w:top w:val="single" w:sz="8" w:space="0" w:color="A3A3A3"/>
-              <w:left w:val="single" w:sz="8" w:space="0" w:color="A3A3A3"/>
-              <w:bottom w:val="single" w:sz="8" w:space="0" w:color="A3A3A3"/>
-              <w:right w:val="single" w:sz="8" w:space="0" w:color="A3A3A3"/>
-            </w:tcBorders>
-            <w:tcMar>
-              <w:top w:w="40" w:type="dxa"/>
-              <w:left w:w="60" w:type="dxa"/>
-              <w:bottom w:w="40" w:type="dxa"/>
-              <w:right w:w="60" w:type="dxa"/>
-            </w:tcMar>
-            <w:hideMark/>
-          </w:tcPr>
-          <w:p>
-            <w:pPr>
-              <w:rPr>
-                <w:rFonts w:ascii="Calibri" w:eastAsia="Times New Roman" w:hAnsi="Calibri" w:cs="Calibri"/>
-                <w:sz w:val="28"/>
-                <w:szCs w:val="28"/>
-              </w:rPr>
-            </w:pPr>
-            <w:r>
-              <w:rPr>
-                <w:rFonts w:ascii="Calibri" w:eastAsia="Times New Roman" w:hAnsi="Calibri" w:cs="Calibri"/>
-                <w:sz w:val="28"/>
-                <w:szCs w:val="28"/>
-              </w:rPr>
-              <w:t>Wireframes stakeholder reviews and amendments</w:t>
-            </w:r>
-          </w:p>
-        </w:tc>
-        <w:tc>
-          <w:tcPr>
-            <w:tcW w:w="2715" w:type="dxa"/>
-            <w:tcBorders>
-              <w:top w:val="single" w:sz="8" w:space="0" w:color="A3A3A3"/>
-              <w:left w:val="single" w:sz="8" w:space="0" w:color="A3A3A3"/>
-              <w:bottom w:val="single" w:sz="8" w:space="0" w:color="A3A3A3"/>
-              <w:right w:val="single" w:sz="8" w:space="0" w:color="A3A3A3"/>
-            </w:tcBorders>
-            <w:tcMar>
-              <w:top w:w="40" w:type="dxa"/>
-              <w:left w:w="60" w:type="dxa"/>
-              <w:bottom w:w="40" w:type="dxa"/>
-              <w:right w:w="60" w:type="dxa"/>
-            </w:tcMar>
-            <w:hideMark/>
-          </w:tcPr>
-          <w:p>
-            <w:pPr>
-              <w:rPr>
-                <w:rFonts w:ascii="Calibri" w:eastAsia="Times New Roman" w:hAnsi="Calibri" w:cs="Calibri"/>
-                <w:sz w:val="28"/>
-                <w:szCs w:val="28"/>
-              </w:rPr>
-            </w:pPr>
-            <w:r>
-              <w:rPr>
-                <w:rFonts w:ascii="Calibri" w:eastAsia="Times New Roman" w:hAnsi="Calibri" w:cs="Calibri"/>
-                <w:sz w:val="28"/>
-                <w:szCs w:val="28"/>
-              </w:rPr>
-              <w:t>3</w:t>
-            </w:r>
-          </w:p>
-        </w:tc>
-      </w:tr>
-      <w:tr>
-        <w:trPr>
-          <w:trHeight w:val="343"/>
-        </w:trPr>
-        <w:tc>
-          <w:tcPr>
-            <w:tcW w:w="6170" w:type="dxa"/>
-            <w:tcBorders>
-              <w:top w:val="single" w:sz="8" w:space="0" w:color="A3A3A3"/>
-              <w:left w:val="single" w:sz="8" w:space="0" w:color="A3A3A3"/>
-              <w:bottom w:val="single" w:sz="8" w:space="0" w:color="A3A3A3"/>
-              <w:right w:val="single" w:sz="8" w:space="0" w:color="A3A3A3"/>
-            </w:tcBorders>
-            <w:tcMar>
-              <w:top w:w="40" w:type="dxa"/>
-              <w:left w:w="60" w:type="dxa"/>
-              <w:bottom w:w="40" w:type="dxa"/>
-              <w:right w:w="60" w:type="dxa"/>
-            </w:tcMar>
-            <w:hideMark/>
-          </w:tcPr>
-          <w:p>
-            <w:pPr>
-              <w:rPr>
-                <w:rFonts w:ascii="Calibri" w:eastAsia="Times New Roman" w:hAnsi="Calibri" w:cs="Calibri"/>
-                <w:sz w:val="28"/>
-                <w:szCs w:val="28"/>
-              </w:rPr>
-            </w:pPr>
-            <w:r>
-              <w:rPr>
-                <w:rFonts w:ascii="Calibri" w:eastAsia="Times New Roman" w:hAnsi="Calibri" w:cs="Calibri"/>
-                <w:sz w:val="28"/>
-                <w:szCs w:val="28"/>
-              </w:rPr>
-              <w:t>Prototype development</w:t>
-            </w:r>
-          </w:p>
-        </w:tc>
-        <w:tc>
-          <w:tcPr>
-            <w:tcW w:w="2715" w:type="dxa"/>
-            <w:tcBorders>
-              <w:top w:val="single" w:sz="8" w:space="0" w:color="A3A3A3"/>
-              <w:left w:val="single" w:sz="8" w:space="0" w:color="A3A3A3"/>
-              <w:bottom w:val="single" w:sz="8" w:space="0" w:color="A3A3A3"/>
-              <w:right w:val="single" w:sz="8" w:space="0" w:color="A3A3A3"/>
-            </w:tcBorders>
-            <w:tcMar>
-              <w:top w:w="40" w:type="dxa"/>
-              <w:left w:w="60" w:type="dxa"/>
-              <w:bottom w:w="40" w:type="dxa"/>
-              <w:right w:w="60" w:type="dxa"/>
-            </w:tcMar>
-            <w:hideMark/>
-          </w:tcPr>
-          <w:p>
-            <w:pPr>
-              <w:rPr>
-                <w:rFonts w:ascii="Calibri" w:eastAsia="Times New Roman" w:hAnsi="Calibri" w:cs="Calibri"/>
-                <w:sz w:val="28"/>
-                <w:szCs w:val="28"/>
-              </w:rPr>
-            </w:pPr>
-            <w:r>
-              <w:rPr>
-                <w:rFonts w:ascii="Calibri" w:eastAsia="Times New Roman" w:hAnsi="Calibri" w:cs="Calibri"/>
-                <w:sz w:val="28"/>
-                <w:szCs w:val="28"/>
-              </w:rPr>
-              <w:t>7</w:t>
-            </w:r>
-          </w:p>
-        </w:tc>
-      </w:tr>
-      <w:tr>
-        <w:trPr>
-          <w:trHeight w:val="360"/>
-        </w:trPr>
-        <w:tc>
-          <w:tcPr>
-            <w:tcW w:w="6170" w:type="dxa"/>
-            <w:tcBorders>
-              <w:top w:val="single" w:sz="8" w:space="0" w:color="A3A3A3"/>
-              <w:left w:val="single" w:sz="8" w:space="0" w:color="A3A3A3"/>
-              <w:bottom w:val="single" w:sz="8" w:space="0" w:color="A3A3A3"/>
-              <w:right w:val="single" w:sz="8" w:space="0" w:color="A3A3A3"/>
-            </w:tcBorders>
-            <w:tcMar>
-              <w:top w:w="40" w:type="dxa"/>
-              <w:left w:w="60" w:type="dxa"/>
-              <w:bottom w:w="40" w:type="dxa"/>
-              <w:right w:w="60" w:type="dxa"/>
-            </w:tcMar>
-            <w:hideMark/>
-          </w:tcPr>
-          <w:p>
-            <w:pPr>
-              <w:rPr>
-                <w:rFonts w:ascii="Calibri" w:eastAsia="Times New Roman" w:hAnsi="Calibri" w:cs="Calibri"/>
-                <w:sz w:val="28"/>
-                <w:szCs w:val="28"/>
-              </w:rPr>
-            </w:pPr>
-            <w:r>
-              <w:rPr>
-                <w:rFonts w:ascii="Calibri" w:eastAsia="Times New Roman" w:hAnsi="Calibri" w:cs="Calibri"/>
-                <w:sz w:val="28"/>
-                <w:szCs w:val="28"/>
-              </w:rPr>
-              <w:t>Prototype stakeholder reviews and amendments</w:t>
-            </w:r>
-          </w:p>
-        </w:tc>
-        <w:tc>
-          <w:tcPr>
-            <w:tcW w:w="2715" w:type="dxa"/>
-            <w:tcBorders>
-              <w:top w:val="single" w:sz="8" w:space="0" w:color="A3A3A3"/>
-              <w:left w:val="single" w:sz="8" w:space="0" w:color="A3A3A3"/>
-              <w:bottom w:val="single" w:sz="8" w:space="0" w:color="A3A3A3"/>
-              <w:right w:val="single" w:sz="8" w:space="0" w:color="A3A3A3"/>
-            </w:tcBorders>
-            <w:tcMar>
-              <w:top w:w="40" w:type="dxa"/>
-              <w:left w:w="60" w:type="dxa"/>
-              <w:bottom w:w="40" w:type="dxa"/>
-              <w:right w:w="60" w:type="dxa"/>
-            </w:tcMar>
-            <w:hideMark/>
-          </w:tcPr>
-          <w:p>
-            <w:pPr>
-              <w:rPr>
-                <w:rFonts w:ascii="Calibri" w:eastAsia="Times New Roman" w:hAnsi="Calibri" w:cs="Calibri"/>
-                <w:sz w:val="28"/>
-                <w:szCs w:val="28"/>
-              </w:rPr>
-            </w:pPr>
-            <w:r>
-              <w:rPr>
-                <w:rFonts w:ascii="Calibri" w:eastAsia="Times New Roman" w:hAnsi="Calibri" w:cs="Calibri"/>
-                <w:sz w:val="28"/>
-                <w:szCs w:val="28"/>
-              </w:rPr>
-              <w:t>5</w:t>
-            </w:r>
-          </w:p>
-        </w:tc>
-      </w:tr>
-      <w:tr>
-        <w:trPr>
-          <w:trHeight w:val="325"/>
-        </w:trPr>
-        <w:tc>
-          <w:tcPr>
-            <w:tcW w:w="6170" w:type="dxa"/>
-            <w:tcBorders>
-              <w:top w:val="single" w:sz="8" w:space="0" w:color="A3A3A3"/>
-              <w:left w:val="single" w:sz="8" w:space="0" w:color="A3A3A3"/>
-              <w:bottom w:val="single" w:sz="8" w:space="0" w:color="A3A3A3"/>
-              <w:right w:val="single" w:sz="8" w:space="0" w:color="A3A3A3"/>
-            </w:tcBorders>
-            <w:tcMar>
-              <w:top w:w="40" w:type="dxa"/>
-              <w:left w:w="60" w:type="dxa"/>
-              <w:bottom w:w="40" w:type="dxa"/>
-              <w:right w:w="60" w:type="dxa"/>
-            </w:tcMar>
-            <w:hideMark/>
-          </w:tcPr>
-          <w:p>
-            <w:pPr>
-              <w:rPr>
-                <w:rFonts w:ascii="Calibri" w:eastAsia="Times New Roman" w:hAnsi="Calibri" w:cs="Calibri"/>
-                <w:sz w:val="28"/>
-                <w:szCs w:val="28"/>
-              </w:rPr>
-            </w:pPr>
-            <w:r>
-              <w:rPr>
-                <w:rFonts w:ascii="Calibri" w:eastAsia="Times New Roman" w:hAnsi="Calibri" w:cs="Calibri"/>
-                <w:sz w:val="28"/>
-                <w:szCs w:val="28"/>
-              </w:rPr>
-              <w:t>Handover to design and development</w:t>
-            </w:r>
-          </w:p>
-        </w:tc>
-        <w:tc>
-          <w:tcPr>
-            <w:tcW w:w="2715" w:type="dxa"/>
-            <w:tcBorders>
-              <w:top w:val="single" w:sz="8" w:space="0" w:color="A3A3A3"/>
-              <w:left w:val="single" w:sz="8" w:space="0" w:color="A3A3A3"/>
-              <w:bottom w:val="single" w:sz="8" w:space="0" w:color="A3A3A3"/>
-              <w:right w:val="single" w:sz="8" w:space="0" w:color="A3A3A3"/>
-            </w:tcBorders>
-            <w:tcMar>
-              <w:top w:w="40" w:type="dxa"/>
-              <w:left w:w="60" w:type="dxa"/>
-              <w:bottom w:w="40" w:type="dxa"/>
-              <w:right w:w="60" w:type="dxa"/>
-            </w:tcMar>
-            <w:hideMark/>
-          </w:tcPr>
-          <w:p>
-            <w:pPr>
-              <w:rPr>
-                <w:rFonts w:ascii="Calibri" w:eastAsia="Times New Roman" w:hAnsi="Calibri" w:cs="Calibri"/>
-                <w:sz w:val="28"/>
-                <w:szCs w:val="28"/>
-              </w:rPr>
-            </w:pPr>
-            <w:r>
-              <w:rPr>
-                <w:rFonts w:ascii="Calibri" w:eastAsia="Times New Roman" w:hAnsi="Calibri" w:cs="Calibri"/>
-                <w:sz w:val="28"/>
-                <w:szCs w:val="28"/>
-              </w:rPr>
-              <w:t>1</w:t>
+              <w:t xml:space="preserve">Does </w:t>
+            </w:r>
+            <w:proofErr w:type="spellStart"/>
+            <w:r>
+              <w:rPr>
+                <w:rFonts w:ascii="Calibri" w:eastAsia="Times New Roman" w:hAnsi="Calibri" w:cs="Calibri"/>
+                <w:sz w:val="28"/>
+                <w:szCs w:val="28"/>
+              </w:rPr>
+              <w:t>Tanini</w:t>
+            </w:r>
+            <w:proofErr w:type="spellEnd"/>
+            <w:r>
+              <w:rPr>
+                <w:rFonts w:ascii="Calibri" w:eastAsia="Times New Roman" w:hAnsi="Calibri" w:cs="Calibri"/>
+                <w:sz w:val="28"/>
+                <w:szCs w:val="28"/>
+              </w:rPr>
+              <w:t xml:space="preserve"> offer Pottery and Crafts local attractions?</w:t>
             </w:r>
           </w:p>
         </w:tc>
@@ -1213,7 +794,6 @@
         <w:pStyle w:val="Heading1"/>
       </w:pPr>
       <w:r>
-        <w:lastRenderedPageBreak/>
         <w:t>F – Sources</w:t>
       </w:r>
     </w:p>
@@ -1341,6 +921,92 @@
 <file path=word/numbering.xml><?xml version="1.0" encoding="utf-8"?>
 <w:numbering xmlns:wpc="http://schemas.microsoft.com/office/word/2010/wordprocessingCanvas" xmlns:cx="http://schemas.microsoft.com/office/drawing/2014/chartex" xmlns:cx1="http://schemas.microsoft.com/office/drawing/2015/9/8/chartex" xmlns:mc="http://schemas.openxmlformats.org/markup-compatibility/2006" xmlns:o="urn:schemas-microsoft-com:office:office" xmlns:r="http://schemas.openxmlformats.org/officeDocument/2006/relationships" xmlns:m="http://schemas.openxmlformats.org/officeDocument/2006/math" xmlns:v="urn:schemas-microsoft-com:vml" xmlns:wp14="http://schemas.microsoft.com/office/word/2010/wordprocessingDrawing" xmlns:wp="http://schemas.openxmlformats.org/drawingml/2006/wordprocessingDrawing" xmlns:w10="urn:schemas-microsoft-com:office:word" xmlns:w="http://schemas.openxmlformats.org/wordprocessingml/2006/main" xmlns:w14="http://schemas.microsoft.com/office/word/2010/wordml" xmlns:w15="http://schemas.microsoft.com/office/word/2012/wordml" xmlns:w16se="http://schemas.microsoft.com/office/word/2015/wordml/symex" xmlns:wpg="http://schemas.microsoft.com/office/word/2010/wordprocessingGroup" xmlns:wpi="http://schemas.microsoft.com/office/word/2010/wordprocessingInk" xmlns:wne="http://schemas.microsoft.com/office/word/2006/wordml" xmlns:wps="http://schemas.microsoft.com/office/word/2010/wordprocessingShape" mc:Ignorable="w14 w15 w16se wp14">
   <w:abstractNum w:abstractNumId="0" w15:restartNumberingAfterBreak="0">
+    <w:nsid w:val="46A451A1"/>
+    <w:multiLevelType w:val="hybridMultilevel"/>
+    <w:tmpl w:val="A224DD7E"/>
+    <w:lvl w:ilvl="0" w:tplc="0409000F">
+      <w:start w:val="1"/>
+      <w:numFmt w:val="decimal"/>
+      <w:lvlText w:val="%1."/>
+      <w:lvlJc w:val="left"/>
+      <w:pPr>
+        <w:ind w:left="720" w:hanging="360"/>
+      </w:pPr>
+    </w:lvl>
+    <w:lvl w:ilvl="1" w:tplc="04090019" w:tentative="1">
+      <w:start w:val="1"/>
+      <w:numFmt w:val="lowerLetter"/>
+      <w:lvlText w:val="%2."/>
+      <w:lvlJc w:val="left"/>
+      <w:pPr>
+        <w:ind w:left="1440" w:hanging="360"/>
+      </w:pPr>
+    </w:lvl>
+    <w:lvl w:ilvl="2" w:tplc="0409001B" w:tentative="1">
+      <w:start w:val="1"/>
+      <w:numFmt w:val="lowerRoman"/>
+      <w:lvlText w:val="%3."/>
+      <w:lvlJc w:val="right"/>
+      <w:pPr>
+        <w:ind w:left="2160" w:hanging="180"/>
+      </w:pPr>
+    </w:lvl>
+    <w:lvl w:ilvl="3" w:tplc="0409000F" w:tentative="1">
+      <w:start w:val="1"/>
+      <w:numFmt w:val="decimal"/>
+      <w:lvlText w:val="%4."/>
+      <w:lvlJc w:val="left"/>
+      <w:pPr>
+        <w:ind w:left="2880" w:hanging="360"/>
+      </w:pPr>
+    </w:lvl>
+    <w:lvl w:ilvl="4" w:tplc="04090019" w:tentative="1">
+      <w:start w:val="1"/>
+      <w:numFmt w:val="lowerLetter"/>
+      <w:lvlText w:val="%5."/>
+      <w:lvlJc w:val="left"/>
+      <w:pPr>
+        <w:ind w:left="3600" w:hanging="360"/>
+      </w:pPr>
+    </w:lvl>
+    <w:lvl w:ilvl="5" w:tplc="0409001B" w:tentative="1">
+      <w:start w:val="1"/>
+      <w:numFmt w:val="lowerRoman"/>
+      <w:lvlText w:val="%6."/>
+      <w:lvlJc w:val="right"/>
+      <w:pPr>
+        <w:ind w:left="4320" w:hanging="180"/>
+      </w:pPr>
+    </w:lvl>
+    <w:lvl w:ilvl="6" w:tplc="0409000F" w:tentative="1">
+      <w:start w:val="1"/>
+      <w:numFmt w:val="decimal"/>
+      <w:lvlText w:val="%7."/>
+      <w:lvlJc w:val="left"/>
+      <w:pPr>
+        <w:ind w:left="5040" w:hanging="360"/>
+      </w:pPr>
+    </w:lvl>
+    <w:lvl w:ilvl="7" w:tplc="04090019" w:tentative="1">
+      <w:start w:val="1"/>
+      <w:numFmt w:val="lowerLetter"/>
+      <w:lvlText w:val="%8."/>
+      <w:lvlJc w:val="left"/>
+      <w:pPr>
+        <w:ind w:left="5760" w:hanging="360"/>
+      </w:pPr>
+    </w:lvl>
+    <w:lvl w:ilvl="8" w:tplc="0409001B" w:tentative="1">
+      <w:start w:val="1"/>
+      <w:numFmt w:val="lowerRoman"/>
+      <w:lvlText w:val="%9."/>
+      <w:lvlJc w:val="right"/>
+      <w:pPr>
+        <w:ind w:left="6480" w:hanging="180"/>
+      </w:pPr>
+    </w:lvl>
+  </w:abstractNum>
+  <w:abstractNum w:abstractNumId="1" w15:restartNumberingAfterBreak="0">
     <w:nsid w:val="48400810"/>
     <w:multiLevelType w:val="hybridMultilevel"/>
     <w:tmpl w:val="7D2697EC"/>
@@ -1430,6 +1096,9 @@
     </w:lvl>
   </w:abstractNum>
   <w:num w:numId="1">
+    <w:abstractNumId w:val="1"/>
+  </w:num>
+  <w:num w:numId="2">
     <w:abstractNumId w:val="0"/>
   </w:num>
 </w:numbering>
@@ -2005,6 +1674,17 @@
       <w:lang w:eastAsia="ko-KR"/>
     </w:rPr>
   </w:style>
+  <w:style w:type="paragraph" w:styleId="ListParagraph">
+    <w:name w:val="List Paragraph"/>
+    <w:basedOn w:val="Normal"/>
+    <w:uiPriority w:val="34"/>
+    <w:qFormat/>
+    <w:rsid w:val="00CF1DE7"/>
+    <w:pPr>
+      <w:ind w:left="720"/>
+      <w:contextualSpacing/>
+    </w:pPr>
+  </w:style>
 </w:styles>
 </file>
 
@@ -2299,7 +1979,7 @@
 </file>
 
 <file path=customXml/itemProps1.xml><?xml version="1.0" encoding="utf-8"?>
-<ds:datastoreItem xmlns:ds="http://schemas.openxmlformats.org/officeDocument/2006/customXml" ds:itemID="{29D33515-CD9B-4E65-8215-0808456F4BA0}">
+<ds:datastoreItem xmlns:ds="http://schemas.openxmlformats.org/officeDocument/2006/customXml" ds:itemID="{A5126FCB-E902-4A5D-97D8-A289579990D1}">
   <ds:schemaRefs>
     <ds:schemaRef ds:uri="http://schemas.openxmlformats.org/officeDocument/2006/bibliography"/>
   </ds:schemaRefs>

</xml_diff>

<commit_message>
create Task 2 doc
</commit_message>
<xml_diff>
--- a/UXD-Task2.docx
+++ b/UXD-Task2.docx
@@ -33,8 +33,6 @@
       <w:r>
         <w:t>Usability Task</w:t>
       </w:r>
-      <w:bookmarkStart w:id="0" w:name="_GoBack"/>
-      <w:bookmarkEnd w:id="0"/>
     </w:p>
     <w:p>
       <w:pPr>
@@ -440,6 +438,185 @@
         <w:ind w:left="390"/>
         <w:rPr>
           <w:rFonts w:ascii="Calibri" w:eastAsia="Times New Roman" w:hAnsi="Calibri" w:cs="Calibri"/>
+          <w:sz w:val="28"/>
+          <w:szCs w:val="28"/>
+        </w:rPr>
+      </w:pPr>
+      <w:r>
+        <w:rPr>
+          <w:rFonts w:ascii="Calibri" w:eastAsia="Times New Roman" w:hAnsi="Calibri" w:cs="Calibri"/>
+          <w:sz w:val="28"/>
+          <w:szCs w:val="28"/>
+        </w:rPr>
+        <w:t> </w:t>
+      </w:r>
+    </w:p>
+    <w:p>
+      <w:pPr>
+        <w:ind w:left="390"/>
+        <w:rPr>
+          <w:rFonts w:ascii="Calibri" w:eastAsia="Times New Roman" w:hAnsi="Calibri" w:cs="Calibri"/>
+          <w:sz w:val="28"/>
+          <w:szCs w:val="28"/>
+        </w:rPr>
+      </w:pPr>
+    </w:p>
+    <w:p>
+      <w:pPr>
+        <w:pStyle w:val="Heading3"/>
+        <w:shd w:val="clear" w:color="auto" w:fill="FFFFFF"/>
+        <w:spacing w:before="0" w:after="45" w:line="456" w:lineRule="atLeast"/>
+        <w:rPr>
+          <w:rFonts w:ascii="Arial" w:eastAsia="Times New Roman" w:hAnsi="Arial" w:cs="Arial"/>
+          <w:color w:val="434343"/>
+          <w:sz w:val="33"/>
+          <w:szCs w:val="33"/>
+          <w:lang w:eastAsia="en-US"/>
+        </w:rPr>
+      </w:pPr>
+      <w:r>
+        <w:rPr>
+          <w:rFonts w:ascii="Arial" w:hAnsi="Arial" w:cs="Arial"/>
+          <w:color w:val="434343"/>
+          <w:sz w:val="33"/>
+          <w:szCs w:val="33"/>
+        </w:rPr>
+        <w:t>Five Objective Usability Tasks</w:t>
+      </w:r>
+    </w:p>
+    <w:p>
+      <w:pPr>
+        <w:numPr>
+          <w:ilvl w:val="0"/>
+          <w:numId w:val="3"/>
+        </w:numPr>
+        <w:shd w:val="clear" w:color="auto" w:fill="FFFFFF"/>
+        <w:spacing w:before="100" w:beforeAutospacing="1" w:after="100" w:afterAutospacing="1" w:line="480" w:lineRule="auto"/>
+        <w:ind w:left="0"/>
+        <w:rPr>
+          <w:rFonts w:ascii="Arial" w:hAnsi="Arial" w:cs="Arial"/>
+          <w:color w:val="333333"/>
+          <w:sz w:val="23"/>
+          <w:szCs w:val="23"/>
+        </w:rPr>
+      </w:pPr>
+      <w:r>
+        <w:rPr>
+          <w:rFonts w:ascii="Arial" w:hAnsi="Arial" w:cs="Arial"/>
+          <w:color w:val="333333"/>
+          <w:sz w:val="23"/>
+          <w:szCs w:val="23"/>
+        </w:rPr>
+        <w:t>1 - Navigate to area to learn about traveling to the island in a plane</w:t>
+      </w:r>
+      <w:r>
+        <w:rPr>
+          <w:rFonts w:ascii="Arial" w:hAnsi="Arial" w:cs="Arial"/>
+          <w:color w:val="333333"/>
+          <w:sz w:val="23"/>
+          <w:szCs w:val="23"/>
+        </w:rPr>
+        <w:br/>
+        <w:t>2 - Navigate to set arrival and departure dates (values will populate)</w:t>
+      </w:r>
+      <w:r>
+        <w:rPr>
+          <w:rFonts w:ascii="Arial" w:hAnsi="Arial" w:cs="Arial"/>
+          <w:color w:val="333333"/>
+          <w:sz w:val="23"/>
+          <w:szCs w:val="23"/>
+        </w:rPr>
+        <w:br/>
+        <w:t>3 - Choose to have a Family Vacation created for you</w:t>
+      </w:r>
+      <w:r>
+        <w:rPr>
+          <w:rFonts w:ascii="Arial" w:hAnsi="Arial" w:cs="Arial"/>
+          <w:color w:val="333333"/>
+          <w:sz w:val="23"/>
+          <w:szCs w:val="23"/>
+        </w:rPr>
+        <w:br/>
+        <w:t>4 - Specify two Adults and two Minors; three beds</w:t>
+      </w:r>
+      <w:r>
+        <w:rPr>
+          <w:rFonts w:ascii="Arial" w:hAnsi="Arial" w:cs="Arial"/>
+          <w:color w:val="333333"/>
+          <w:sz w:val="23"/>
+          <w:szCs w:val="23"/>
+        </w:rPr>
+        <w:br/>
+        <w:t>5 - Choose to stay two places, hotels or condos</w:t>
+      </w:r>
+      <w:r>
+        <w:rPr>
+          <w:rFonts w:ascii="Arial" w:hAnsi="Arial" w:cs="Arial"/>
+          <w:color w:val="333333"/>
+          <w:sz w:val="23"/>
+          <w:szCs w:val="23"/>
+        </w:rPr>
+        <w:br/>
+        <w:t>6 - Select the option for a $300 budget</w:t>
+      </w:r>
+    </w:p>
+    <w:p>
+      <w:pPr>
+        <w:ind w:left="390"/>
+        <w:rPr>
+          <w:rFonts w:ascii="Calibri" w:eastAsia="Times New Roman" w:hAnsi="Calibri" w:cs="Calibri"/>
+          <w:sz w:val="28"/>
+          <w:szCs w:val="28"/>
+        </w:rPr>
+      </w:pPr>
+      <w:bookmarkStart w:id="0" w:name="_GoBack"/>
+      <w:bookmarkEnd w:id="0"/>
+    </w:p>
+    <w:p>
+      <w:pPr>
+        <w:ind w:left="390"/>
+        <w:rPr>
+          <w:rFonts w:ascii="Calibri" w:eastAsia="Times New Roman" w:hAnsi="Calibri" w:cs="Calibri"/>
+          <w:sz w:val="28"/>
+          <w:szCs w:val="28"/>
+        </w:rPr>
+      </w:pPr>
+    </w:p>
+    <w:p>
+      <w:pPr>
+        <w:ind w:left="390"/>
+        <w:rPr>
+          <w:rFonts w:ascii="Calibri" w:eastAsia="Times New Roman" w:hAnsi="Calibri" w:cs="Calibri"/>
+          <w:sz w:val="28"/>
+          <w:szCs w:val="28"/>
+        </w:rPr>
+      </w:pPr>
+    </w:p>
+    <w:p>
+      <w:pPr>
+        <w:ind w:left="390"/>
+        <w:rPr>
+          <w:rFonts w:ascii="Calibri" w:eastAsia="Times New Roman" w:hAnsi="Calibri" w:cs="Calibri"/>
+          <w:sz w:val="28"/>
+          <w:szCs w:val="28"/>
+        </w:rPr>
+      </w:pPr>
+    </w:p>
+    <w:p>
+      <w:pPr>
+        <w:ind w:left="390"/>
+        <w:rPr>
+          <w:rFonts w:ascii="Calibri" w:eastAsia="Times New Roman" w:hAnsi="Calibri" w:cs="Calibri"/>
+          <w:sz w:val="28"/>
+          <w:szCs w:val="28"/>
+        </w:rPr>
+      </w:pPr>
+    </w:p>
+    <w:p>
+      <w:pPr>
+        <w:ind w:left="390"/>
+        <w:rPr>
+          <w:rFonts w:ascii="Calibri" w:eastAsia="Times New Roman" w:hAnsi="Calibri" w:cs="Calibri"/>
           <w:b/>
           <w:bCs/>
           <w:color w:val="2E75B5"/>
@@ -447,14 +624,6 @@
           <w:szCs w:val="28"/>
         </w:rPr>
       </w:pPr>
-      <w:r>
-        <w:rPr>
-          <w:rFonts w:ascii="Calibri" w:eastAsia="Times New Roman" w:hAnsi="Calibri" w:cs="Calibri"/>
-          <w:sz w:val="28"/>
-          <w:szCs w:val="28"/>
-        </w:rPr>
-        <w:t> </w:t>
-      </w:r>
     </w:p>
     <w:p/>
     <w:tbl>
@@ -481,6 +650,7 @@
               <w:jc w:val="center"/>
             </w:pPr>
             <w:r>
+              <w:lastRenderedPageBreak/>
               <w:t>David Constantine</w:t>
             </w:r>
           </w:p>
@@ -921,6 +1091,155 @@
 <file path=word/numbering.xml><?xml version="1.0" encoding="utf-8"?>
 <w:numbering xmlns:wpc="http://schemas.microsoft.com/office/word/2010/wordprocessingCanvas" xmlns:cx="http://schemas.microsoft.com/office/drawing/2014/chartex" xmlns:cx1="http://schemas.microsoft.com/office/drawing/2015/9/8/chartex" xmlns:mc="http://schemas.openxmlformats.org/markup-compatibility/2006" xmlns:o="urn:schemas-microsoft-com:office:office" xmlns:r="http://schemas.openxmlformats.org/officeDocument/2006/relationships" xmlns:m="http://schemas.openxmlformats.org/officeDocument/2006/math" xmlns:v="urn:schemas-microsoft-com:vml" xmlns:wp14="http://schemas.microsoft.com/office/word/2010/wordprocessingDrawing" xmlns:wp="http://schemas.openxmlformats.org/drawingml/2006/wordprocessingDrawing" xmlns:w10="urn:schemas-microsoft-com:office:word" xmlns:w="http://schemas.openxmlformats.org/wordprocessingml/2006/main" xmlns:w14="http://schemas.microsoft.com/office/word/2010/wordml" xmlns:w15="http://schemas.microsoft.com/office/word/2012/wordml" xmlns:w16se="http://schemas.microsoft.com/office/word/2015/wordml/symex" xmlns:wpg="http://schemas.microsoft.com/office/word/2010/wordprocessingGroup" xmlns:wpi="http://schemas.microsoft.com/office/word/2010/wordprocessingInk" xmlns:wne="http://schemas.microsoft.com/office/word/2006/wordml" xmlns:wps="http://schemas.microsoft.com/office/word/2010/wordprocessingShape" mc:Ignorable="w14 w15 w16se wp14">
   <w:abstractNum w:abstractNumId="0" w15:restartNumberingAfterBreak="0">
+    <w:nsid w:val="2D2C315C"/>
+    <w:multiLevelType w:val="multilevel"/>
+    <w:tmpl w:val="C206102A"/>
+    <w:lvl w:ilvl="0">
+      <w:start w:val="1"/>
+      <w:numFmt w:val="bullet"/>
+      <w:lvlText w:val=""/>
+      <w:lvlJc w:val="left"/>
+      <w:pPr>
+        <w:tabs>
+          <w:tab w:val="num" w:pos="720"/>
+        </w:tabs>
+        <w:ind w:left="720" w:hanging="360"/>
+      </w:pPr>
+      <w:rPr>
+        <w:rFonts w:ascii="Symbol" w:hAnsi="Symbol" w:hint="default"/>
+        <w:sz w:val="20"/>
+      </w:rPr>
+    </w:lvl>
+    <w:lvl w:ilvl="1" w:tentative="1">
+      <w:start w:val="1"/>
+      <w:numFmt w:val="bullet"/>
+      <w:lvlText w:val="o"/>
+      <w:lvlJc w:val="left"/>
+      <w:pPr>
+        <w:tabs>
+          <w:tab w:val="num" w:pos="1440"/>
+        </w:tabs>
+        <w:ind w:left="1440" w:hanging="360"/>
+      </w:pPr>
+      <w:rPr>
+        <w:rFonts w:ascii="Courier New" w:hAnsi="Courier New" w:hint="default"/>
+        <w:sz w:val="20"/>
+      </w:rPr>
+    </w:lvl>
+    <w:lvl w:ilvl="2" w:tentative="1">
+      <w:start w:val="1"/>
+      <w:numFmt w:val="bullet"/>
+      <w:lvlText w:val=""/>
+      <w:lvlJc w:val="left"/>
+      <w:pPr>
+        <w:tabs>
+          <w:tab w:val="num" w:pos="2160"/>
+        </w:tabs>
+        <w:ind w:left="2160" w:hanging="360"/>
+      </w:pPr>
+      <w:rPr>
+        <w:rFonts w:ascii="Wingdings" w:hAnsi="Wingdings" w:hint="default"/>
+        <w:sz w:val="20"/>
+      </w:rPr>
+    </w:lvl>
+    <w:lvl w:ilvl="3" w:tentative="1">
+      <w:start w:val="1"/>
+      <w:numFmt w:val="bullet"/>
+      <w:lvlText w:val=""/>
+      <w:lvlJc w:val="left"/>
+      <w:pPr>
+        <w:tabs>
+          <w:tab w:val="num" w:pos="2880"/>
+        </w:tabs>
+        <w:ind w:left="2880" w:hanging="360"/>
+      </w:pPr>
+      <w:rPr>
+        <w:rFonts w:ascii="Wingdings" w:hAnsi="Wingdings" w:hint="default"/>
+        <w:sz w:val="20"/>
+      </w:rPr>
+    </w:lvl>
+    <w:lvl w:ilvl="4" w:tentative="1">
+      <w:start w:val="1"/>
+      <w:numFmt w:val="bullet"/>
+      <w:lvlText w:val=""/>
+      <w:lvlJc w:val="left"/>
+      <w:pPr>
+        <w:tabs>
+          <w:tab w:val="num" w:pos="3600"/>
+        </w:tabs>
+        <w:ind w:left="3600" w:hanging="360"/>
+      </w:pPr>
+      <w:rPr>
+        <w:rFonts w:ascii="Wingdings" w:hAnsi="Wingdings" w:hint="default"/>
+        <w:sz w:val="20"/>
+      </w:rPr>
+    </w:lvl>
+    <w:lvl w:ilvl="5" w:tentative="1">
+      <w:start w:val="1"/>
+      <w:numFmt w:val="bullet"/>
+      <w:lvlText w:val=""/>
+      <w:lvlJc w:val="left"/>
+      <w:pPr>
+        <w:tabs>
+          <w:tab w:val="num" w:pos="4320"/>
+        </w:tabs>
+        <w:ind w:left="4320" w:hanging="360"/>
+      </w:pPr>
+      <w:rPr>
+        <w:rFonts w:ascii="Wingdings" w:hAnsi="Wingdings" w:hint="default"/>
+        <w:sz w:val="20"/>
+      </w:rPr>
+    </w:lvl>
+    <w:lvl w:ilvl="6" w:tentative="1">
+      <w:start w:val="1"/>
+      <w:numFmt w:val="bullet"/>
+      <w:lvlText w:val=""/>
+      <w:lvlJc w:val="left"/>
+      <w:pPr>
+        <w:tabs>
+          <w:tab w:val="num" w:pos="5040"/>
+        </w:tabs>
+        <w:ind w:left="5040" w:hanging="360"/>
+      </w:pPr>
+      <w:rPr>
+        <w:rFonts w:ascii="Wingdings" w:hAnsi="Wingdings" w:hint="default"/>
+        <w:sz w:val="20"/>
+      </w:rPr>
+    </w:lvl>
+    <w:lvl w:ilvl="7" w:tentative="1">
+      <w:start w:val="1"/>
+      <w:numFmt w:val="bullet"/>
+      <w:lvlText w:val=""/>
+      <w:lvlJc w:val="left"/>
+      <w:pPr>
+        <w:tabs>
+          <w:tab w:val="num" w:pos="5760"/>
+        </w:tabs>
+        <w:ind w:left="5760" w:hanging="360"/>
+      </w:pPr>
+      <w:rPr>
+        <w:rFonts w:ascii="Wingdings" w:hAnsi="Wingdings" w:hint="default"/>
+        <w:sz w:val="20"/>
+      </w:rPr>
+    </w:lvl>
+    <w:lvl w:ilvl="8" w:tentative="1">
+      <w:start w:val="1"/>
+      <w:numFmt w:val="bullet"/>
+      <w:lvlText w:val=""/>
+      <w:lvlJc w:val="left"/>
+      <w:pPr>
+        <w:tabs>
+          <w:tab w:val="num" w:pos="6480"/>
+        </w:tabs>
+        <w:ind w:left="6480" w:hanging="360"/>
+      </w:pPr>
+      <w:rPr>
+        <w:rFonts w:ascii="Wingdings" w:hAnsi="Wingdings" w:hint="default"/>
+        <w:sz w:val="20"/>
+      </w:rPr>
+    </w:lvl>
+  </w:abstractNum>
+  <w:abstractNum w:abstractNumId="1" w15:restartNumberingAfterBreak="0">
     <w:nsid w:val="46A451A1"/>
     <w:multiLevelType w:val="hybridMultilevel"/>
     <w:tmpl w:val="A224DD7E"/>
@@ -1006,7 +1325,7 @@
       </w:pPr>
     </w:lvl>
   </w:abstractNum>
-  <w:abstractNum w:abstractNumId="1" w15:restartNumberingAfterBreak="0">
+  <w:abstractNum w:abstractNumId="2" w15:restartNumberingAfterBreak="0">
     <w:nsid w:val="48400810"/>
     <w:multiLevelType w:val="hybridMultilevel"/>
     <w:tmpl w:val="7D2697EC"/>
@@ -1096,9 +1415,12 @@
     </w:lvl>
   </w:abstractNum>
   <w:num w:numId="1">
+    <w:abstractNumId w:val="2"/>
+  </w:num>
+  <w:num w:numId="2">
     <w:abstractNumId w:val="1"/>
   </w:num>
-  <w:num w:numId="2">
+  <w:num w:numId="3">
     <w:abstractNumId w:val="0"/>
   </w:num>
 </w:numbering>
@@ -1529,6 +1851,27 @@
       <w:szCs w:val="32"/>
     </w:rPr>
   </w:style>
+  <w:style w:type="paragraph" w:styleId="Heading3">
+    <w:name w:val="heading 3"/>
+    <w:basedOn w:val="Normal"/>
+    <w:next w:val="Normal"/>
+    <w:link w:val="Heading3Char"/>
+    <w:uiPriority w:val="9"/>
+    <w:semiHidden/>
+    <w:unhideWhenUsed/>
+    <w:qFormat/>
+    <w:rsid w:val="004D78D9"/>
+    <w:pPr>
+      <w:keepNext/>
+      <w:keepLines/>
+      <w:spacing w:before="40"/>
+      <w:outlineLvl w:val="2"/>
+    </w:pPr>
+    <w:rPr>
+      <w:rFonts w:asciiTheme="majorHAnsi" w:eastAsiaTheme="majorEastAsia" w:hAnsiTheme="majorHAnsi" w:cstheme="majorBidi"/>
+      <w:color w:val="1F4D78" w:themeColor="accent1" w:themeShade="7F"/>
+    </w:rPr>
+  </w:style>
   <w:style w:type="character" w:default="1" w:styleId="DefaultParagraphFont">
     <w:name w:val="Default Paragraph Font"/>
     <w:uiPriority w:val="1"/>
@@ -1684,6 +2027,21 @@
       <w:ind w:left="720"/>
       <w:contextualSpacing/>
     </w:pPr>
+  </w:style>
+  <w:style w:type="character" w:customStyle="1" w:styleId="Heading3Char">
+    <w:name w:val="Heading 3 Char"/>
+    <w:basedOn w:val="DefaultParagraphFont"/>
+    <w:link w:val="Heading3"/>
+    <w:uiPriority w:val="9"/>
+    <w:semiHidden/>
+    <w:rsid w:val="004D78D9"/>
+    <w:rPr>
+      <w:rFonts w:asciiTheme="majorHAnsi" w:eastAsiaTheme="majorEastAsia" w:hAnsiTheme="majorHAnsi" w:cstheme="majorBidi"/>
+      <w:color w:val="1F4D78" w:themeColor="accent1" w:themeShade="7F"/>
+      <w:sz w:val="24"/>
+      <w:szCs w:val="24"/>
+      <w:lang w:eastAsia="ko-KR"/>
+    </w:rPr>
   </w:style>
 </w:styles>
 </file>
@@ -1979,7 +2337,7 @@
 </file>
 
 <file path=customXml/itemProps1.xml><?xml version="1.0" encoding="utf-8"?>
-<ds:datastoreItem xmlns:ds="http://schemas.openxmlformats.org/officeDocument/2006/customXml" ds:itemID="{A5126FCB-E902-4A5D-97D8-A289579990D1}">
+<ds:datastoreItem xmlns:ds="http://schemas.openxmlformats.org/officeDocument/2006/customXml" ds:itemID="{7AFE593A-A543-410D-8C03-9C21C6B5B7C3}">
   <ds:schemaRefs>
     <ds:schemaRef ds:uri="http://schemas.openxmlformats.org/officeDocument/2006/bibliography"/>
   </ds:schemaRefs>

</xml_diff>